<commit_message>
Removed instructions docx; is on Drive now
</commit_message>
<xml_diff>
--- a/Instructions.docx
+++ b/Instructions.docx
@@ -4,18 +4,69 @@
   <w:body>
     <w:p>
       <w:pPr>
-        <w:jc w:val="center"/>
-        <w:rPr>
-          <w:sz w:val="40"/>
-          <w:szCs w:val="40"/>
+        <w:rPr>
+          <w:sz w:val="28"/>
+          <w:szCs w:val="28"/>
+        </w:rPr>
+      </w:pPr>
+    </w:p>
+    <w:p>
+      <w:pPr>
+        <w:rPr>
+          <w:sz w:val="28"/>
+          <w:szCs w:val="28"/>
         </w:rPr>
       </w:pPr>
       <w:r>
         <w:rPr>
-          <w:sz w:val="40"/>
-          <w:szCs w:val="40"/>
-        </w:rPr>
-        <w:t>Instruction Manual</w:t>
+          <w:sz w:val="28"/>
+          <w:szCs w:val="28"/>
+        </w:rPr>
+        <w:t xml:space="preserve">Thank you for purchasing </w:t>
+      </w:r>
+      <w:r>
+        <w:rPr>
+          <w:sz w:val="28"/>
+          <w:szCs w:val="28"/>
+        </w:rPr>
+        <w:t>our</w:t>
+      </w:r>
+      <w:r>
+        <w:rPr>
+          <w:sz w:val="28"/>
+          <w:szCs w:val="28"/>
+        </w:rPr>
+        <w:t xml:space="preserve"> software </w:t>
+      </w:r>
+      <w:proofErr w:type="spellStart"/>
+      <w:r>
+        <w:rPr>
+          <w:sz w:val="28"/>
+          <w:szCs w:val="28"/>
+        </w:rPr>
+        <w:t>S</w:t>
+      </w:r>
+      <w:r>
+        <w:rPr>
+          <w:sz w:val="28"/>
+          <w:szCs w:val="28"/>
+        </w:rPr>
+        <w:t>ATA</w:t>
+      </w:r>
+      <w:r>
+        <w:rPr>
+          <w:sz w:val="28"/>
+          <w:szCs w:val="28"/>
+        </w:rPr>
+        <w:t>lytics</w:t>
+      </w:r>
+      <w:proofErr w:type="spellEnd"/>
+      <w:r>
+        <w:rPr>
+          <w:sz w:val="28"/>
+          <w:szCs w:val="28"/>
+        </w:rPr>
+        <w:t xml:space="preserve">. </w:t>
       </w:r>
     </w:p>
     <w:p>
@@ -38,33 +89,10 @@
           <w:sz w:val="28"/>
           <w:szCs w:val="28"/>
         </w:rPr>
-        <w:t xml:space="preserve">Thank you for purchasing our software </w:t>
-      </w:r>
-      <w:proofErr w:type="spellStart"/>
-      <w:r>
-        <w:rPr>
-          <w:sz w:val="28"/>
-          <w:szCs w:val="28"/>
-        </w:rPr>
-        <w:t>Satalytics</w:t>
-      </w:r>
-      <w:proofErr w:type="spellEnd"/>
-      <w:r>
-        <w:rPr>
-          <w:sz w:val="28"/>
-          <w:szCs w:val="28"/>
-        </w:rPr>
-        <w:t>. In the following you will find detailed instructions about the functions of the program</w:t>
+        <w:t>In the following you will find detailed instructions about the functions of the program.</w:t>
       </w:r>
       <w:bookmarkStart w:id="0" w:name="_GoBack"/>
       <w:bookmarkEnd w:id="0"/>
-      <w:r>
-        <w:rPr>
-          <w:sz w:val="28"/>
-          <w:szCs w:val="28"/>
-        </w:rPr>
-        <w:t xml:space="preserve">.  </w:t>
-      </w:r>
     </w:p>
     <w:sectPr>
       <w:pgSz w:w="12240" w:h="15840"/>
@@ -470,17 +498,17 @@
     <w:lsdException w:name="Hashtag" w:semiHidden="1" w:unhideWhenUsed="1"/>
     <w:lsdException w:name="Unresolved Mention" w:semiHidden="1" w:unhideWhenUsed="1"/>
   </w:latentStyles>
-  <w:style w:type="paragraph" w:default="1" w:styleId="Normal">
+  <w:style w:type="paragraph" w:default="1" w:styleId="Standaard">
     <w:name w:val="Normal"/>
     <w:qFormat/>
   </w:style>
-  <w:style w:type="character" w:default="1" w:styleId="DefaultParagraphFont">
+  <w:style w:type="character" w:default="1" w:styleId="Standaardalinea-lettertype">
     <w:name w:val="Default Paragraph Font"/>
     <w:uiPriority w:val="1"/>
     <w:semiHidden/>
     <w:unhideWhenUsed/>
   </w:style>
-  <w:style w:type="table" w:default="1" w:styleId="TableNormal">
+  <w:style w:type="table" w:default="1" w:styleId="Standaardtabel">
     <w:name w:val="Normal Table"/>
     <w:uiPriority w:val="99"/>
     <w:semiHidden/>
@@ -495,7 +523,7 @@
       </w:tblCellMar>
     </w:tblPr>
   </w:style>
-  <w:style w:type="numbering" w:default="1" w:styleId="NoList">
+  <w:style w:type="numbering" w:default="1" w:styleId="Geenlijst">
     <w:name w:val="No List"/>
     <w:uiPriority w:val="99"/>
     <w:semiHidden/>

</xml_diff>